<commit_message>
Small mods to spec
</commit_message>
<xml_diff>
--- a/Docs/Registration_WebSite.docx
+++ b/Docs/Registration_WebSite.docx
@@ -590,116 +590,27 @@
         <w:t xml:space="preserve"> where xxxxx is the reservatio</w:t>
       </w:r>
       <w:r>
-        <w:t>n id. A new reservation will simply go to http://</w:t>
-      </w:r>
-      <w:bookmarkStart w:id="2" w:name="_GoBack"/>
-      <w:bookmarkEnd w:id="2"/>
-      <w:r>
-        <w:t>dnwtennis.com</w:t>
+        <w:t>n id. A new reservation will simply go to http://dnwtennis.com</w:t>
       </w:r>
     </w:p>
     <w:p/>
     <w:p>
-      <w:r>
-        <w:br w:type="page"/>
-      </w:r>
-    </w:p>
-    <w:p>
-      <w:r>
-        <w:t>PREVIOUS WRITEUP</w:t>
-      </w:r>
-    </w:p>
-    <w:p>
-      <w:r>
-        <w:t>The system will</w:t>
-      </w:r>
-      <w:r>
-        <w:t xml:space="preserve"> be enhanced to allow for more than one camp and to maintain historical data about those camps. If a user has logged in and has an account, they will be able to create a camp that others will be able to register for. This will require logic to have a create option appear on th</w:t>
-      </w:r>
-      <w:r>
-        <w:t xml:space="preserve">e screen for the user and a set of screens to allow that user to fill in details for the new camp as well as assign rights to control and view camp details to other users. </w:t>
-      </w:r>
-    </w:p>
-    <w:p/>
-    <w:p>
-      <w:r>
-        <w:t>Create a Camp</w:t>
-      </w:r>
-    </w:p>
-    <w:p/>
-    <w:p>
-      <w:r>
-        <w:t>Modify an Existing Camp</w:t>
-      </w:r>
-    </w:p>
-    <w:p/>
-    <w:p>
-      <w:r>
-        <w:t>Cancel a Camp</w:t>
-      </w:r>
-    </w:p>
-    <w:p/>
-    <w:p>
-      <w:r>
-        <w:t>Delete a camp</w:t>
-      </w:r>
-    </w:p>
-    <w:p>
-      <w:r>
-        <w:t>ISSUES TO CONSIDER – Do we notify camp participants</w:t>
-      </w:r>
-      <w:r>
-        <w:t xml:space="preserve"> when a camp is deleted or canceled</w:t>
-      </w:r>
-      <w:r>
-        <w:t xml:space="preserve">? </w:t>
-      </w:r>
-    </w:p>
-    <w:p/>
-    <w:p>
-      <w:r>
-        <w:t>CAMP STATE</w:t>
-      </w:r>
-    </w:p>
-    <w:p>
-      <w:r>
-        <w:t>Camps can be in one of multiple states</w:t>
-      </w:r>
-    </w:p>
-    <w:p>
-      <w:r>
-        <w:tab/>
-        <w:t>Active –</w:t>
-      </w:r>
-      <w:r>
-        <w:t xml:space="preserve"> C</w:t>
-      </w:r>
-      <w:r>
-        <w:t>amp is setup and is taking registrations</w:t>
-      </w:r>
-    </w:p>
-    <w:p>
-      <w:r>
-        <w:tab/>
-        <w:t xml:space="preserve">Suspended – </w:t>
-      </w:r>
-      <w:r>
-        <w:t xml:space="preserve">Camp is setup but not taking </w:t>
-      </w:r>
-      <w:r>
-        <w:t>registrations</w:t>
-      </w:r>
-    </w:p>
-    <w:p>
-      <w:r>
-        <w:tab/>
-        <w:t>Inactive – Camp is past the registration deadline</w:t>
-      </w:r>
-    </w:p>
-    <w:p/>
-    <w:p>
-      <w:r>
-        <w:t>THINK HERE – For the DNW camps the registration pages change as the registration deadline comes and goes but participants are allowed to continue signing up with a required confirmation by the camp coordinator. I wonder if for the dnw camps this concept is making things needlessly complicated – The lottery as it is called is really a way to stage registrations up until a certain date after which the camp coordinator will adjust who is in and who is not based on some criteria. The system could handle this for the coordinator with a simple set of rules:</w:t>
+      <w:pPr>
+        <w:pStyle w:val="Heading1"/>
+      </w:pPr>
+      <w:r>
+        <w:t>Resilience to User Error</w:t>
+      </w:r>
+    </w:p>
+    <w:p>
+      <w:r>
+        <w:t xml:space="preserve">There were a number of people who claimed they filled in the form and submitted it but never received a confirmation email and the camp coordinator also never received an email. The best theory for how this might happen is that the user filled in the form and then navigated away from the page before hitting the submit button. To protect against </w:t>
+      </w:r>
+      <w:r>
+        <w:t xml:space="preserve">that, </w:t>
+      </w:r>
+      <w:r>
+        <w:t>the following modifications will be made.</w:t>
       </w:r>
     </w:p>
     <w:p>
@@ -707,11 +618,11 @@
         <w:pStyle w:val="ListParagraph"/>
         <w:numPr>
           <w:ilvl w:val="0"/>
-          <w:numId w:val="1"/>
+          <w:numId w:val="6"/>
         </w:numPr>
       </w:pPr>
       <w:r>
-        <w:t>Camp registration limit – With coordinator override</w:t>
+        <w:t>If the user attempts to hit the back button before submitting a warning modal will appear</w:t>
       </w:r>
     </w:p>
     <w:p>
@@ -719,14 +630,11 @@
         <w:pStyle w:val="ListParagraph"/>
         <w:numPr>
           <w:ilvl w:val="0"/>
-          <w:numId w:val="1"/>
+          <w:numId w:val="6"/>
         </w:numPr>
       </w:pPr>
       <w:r>
-        <w:t xml:space="preserve">After limit is reached new entries go on the waitlist – Case where camp has (n) spaces, Group (a) has (n+1) people and group (b) has (n) </w:t>
-      </w:r>
-      <w:r>
-        <w:t xml:space="preserve"> Group (a) is first so should get in the camp but group (b) fits better. </w:t>
+        <w:t>If the user attempts to quit the browser before submitting a warning modal will be displayed</w:t>
       </w:r>
     </w:p>
     <w:p>
@@ -734,504 +642,45 @@
         <w:pStyle w:val="ListParagraph"/>
         <w:numPr>
           <w:ilvl w:val="0"/>
-          <w:numId w:val="1"/>
+          <w:numId w:val="6"/>
         </w:numPr>
       </w:pPr>
       <w:r>
-        <w:t>Groups are kept in tact</w:t>
-      </w:r>
-    </w:p>
-    <w:p>
-      <w:r>
-        <w:tab/>
-      </w:r>
-    </w:p>
-    <w:p/>
-    <w:p>
-      <w:r>
-        <w:t xml:space="preserve">The current structure for participants is that there is a group leader for a camp who has signed up one or more camp participants. The group leader is also presumed to be responsible for paying for the all the participants. </w:t>
-      </w:r>
-    </w:p>
-    <w:p>
-      <w:r>
-        <w:t xml:space="preserve">THINK HERE – There is some benefit in having some information about the individual campers </w:t>
-      </w:r>
-      <w:r>
-        <w:t xml:space="preserve">such as email or phone so that camp emails can optionally be sent to campers. If you are a group manager for an all-adult group that could be a benefit but if you are a group manager for a bunch of kids then that is less useful.  This implies that to generalize there needs to be some optional information about campers you can enter and an option to sign an individual camper up for camp emails.  This can add complexity to the system that should be avoided. Right now it is very simple and needs to stay that way. </w:t>
-      </w:r>
-    </w:p>
-    <w:p/>
-    <w:p>
-      <w:r>
-        <w:t>Allow a team leader to name the team</w:t>
-      </w:r>
-    </w:p>
-    <w:p/>
-    <w:p>
-      <w:pPr>
-        <w:rPr>
-          <w:b/>
-        </w:rPr>
-      </w:pPr>
-      <w:r>
-        <w:rPr>
-          <w:b/>
-        </w:rPr>
-        <w:t>New Features for Camp Managers</w:t>
-      </w:r>
-    </w:p>
-    <w:p>
-      <w:r>
-        <w:t>Email all or some of the participants in a camp / Create and email list from the participants list</w:t>
-      </w:r>
-    </w:p>
-    <w:p/>
-    <w:p>
-      <w:pPr>
-        <w:rPr>
-          <w:b/>
-        </w:rPr>
-      </w:pPr>
-      <w:r>
-        <w:rPr>
-          <w:b/>
-        </w:rPr>
-        <w:t>Specific Work Items</w:t>
-      </w:r>
-    </w:p>
-    <w:p/>
-    <w:p>
-      <w:r>
-        <w:t>Description</w:t>
-      </w:r>
-      <w:r>
-        <w:tab/>
-      </w:r>
-      <w:r>
-        <w:tab/>
-      </w:r>
-      <w:r>
-        <w:tab/>
-      </w:r>
-      <w:r>
-        <w:tab/>
-      </w:r>
-      <w:r>
-        <w:tab/>
-      </w:r>
-      <w:r>
-        <w:tab/>
-      </w:r>
-      <w:r>
-        <w:tab/>
-        <w:t>Entered</w:t>
-      </w:r>
-      <w:r>
-        <w:tab/>
-        <w:t>Completed</w:t>
-      </w:r>
-    </w:p>
-    <w:p>
-      <w:r>
-        <w:rPr>
-          <w:noProof/>
-        </w:rPr>
-        <mc:AlternateContent>
-          <mc:Choice Requires="wps">
-            <w:drawing>
-              <wp:anchor distT="0" distB="0" distL="114300" distR="114300" simplePos="0" relativeHeight="251659264" behindDoc="0" locked="0" layoutInCell="1" allowOverlap="1" wp14:anchorId="716C0809" wp14:editId="587D39AE">
-                <wp:simplePos x="0" y="0"/>
-                <wp:positionH relativeFrom="column">
-                  <wp:posOffset>-114300</wp:posOffset>
-                </wp:positionH>
-                <wp:positionV relativeFrom="paragraph">
-                  <wp:posOffset>71120</wp:posOffset>
-                </wp:positionV>
-                <wp:extent cx="5486400" cy="0"/>
-                <wp:effectExtent l="50800" t="25400" r="76200" b="101600"/>
-                <wp:wrapNone/>
-                <wp:docPr id="2" name="Straight Connector 2"/>
-                <wp:cNvGraphicFramePr/>
-                <a:graphic xmlns:a="http://schemas.openxmlformats.org/drawingml/2006/main">
-                  <a:graphicData uri="http://schemas.microsoft.com/office/word/2010/wordprocessingShape">
-                    <wps:wsp>
-                      <wps:cNvCnPr/>
-                      <wps:spPr>
-                        <a:xfrm>
-                          <a:off x="0" y="0"/>
-                          <a:ext cx="5486400" cy="0"/>
-                        </a:xfrm>
-                        <a:prstGeom prst="line">
-                          <a:avLst/>
-                        </a:prstGeom>
-                      </wps:spPr>
-                      <wps:style>
-                        <a:lnRef idx="2">
-                          <a:schemeClr val="accent1"/>
-                        </a:lnRef>
-                        <a:fillRef idx="0">
-                          <a:schemeClr val="accent1"/>
-                        </a:fillRef>
-                        <a:effectRef idx="1">
-                          <a:schemeClr val="accent1"/>
-                        </a:effectRef>
-                        <a:fontRef idx="minor">
-                          <a:schemeClr val="tx1"/>
-                        </a:fontRef>
-                      </wps:style>
-                      <wps:bodyPr/>
-                    </wps:wsp>
-                  </a:graphicData>
-                </a:graphic>
-              </wp:anchor>
-            </w:drawing>
-          </mc:Choice>
-          <mc:Fallback>
-            <w:pict>
-              <v:line id="Straight Connector 2" o:spid="_x0000_s1026" style="position:absolute;z-index:251659264;visibility:visible;mso-wrap-style:square;mso-wrap-distance-left:9pt;mso-wrap-distance-top:0;mso-wrap-distance-right:9pt;mso-wrap-distance-bottom:0;mso-position-horizontal:absolute;mso-position-horizontal-relative:text;mso-position-vertical:absolute;mso-position-vertical-relative:text" from="-8.95pt,5.6pt" to="423.05pt,5.6pt" o:gfxdata="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" strokecolor="#4f81bd [3204]" strokeweight="2pt">
-                <v:shadow on="t" opacity="24903f" mv:blur="40000f" origin=",.5" offset="0,20000emu"/>
-              </v:line>
-            </w:pict>
-          </mc:Fallback>
-        </mc:AlternateContent>
-      </w:r>
-    </w:p>
-    <w:p>
-      <w:pPr>
-        <w:rPr>
-          <w:b/>
-        </w:rPr>
-      </w:pPr>
-      <w:r>
-        <w:rPr>
-          <w:b/>
-        </w:rPr>
-        <w:t>General</w:t>
-      </w:r>
-    </w:p>
-    <w:tbl>
-      <w:tblPr>
-        <w:tblStyle w:val="TableGrid"/>
-        <w:tblW w:w="0" w:type="auto"/>
-        <w:tblInd w:w="468" w:type="dxa"/>
-        <w:tblCellMar>
-          <w:left w:w="72" w:type="dxa"/>
-          <w:right w:w="72" w:type="dxa"/>
-        </w:tblCellMar>
-        <w:tblLook w:val="04A0" w:firstRow="1" w:lastRow="0" w:firstColumn="1" w:lastColumn="0" w:noHBand="0" w:noVBand="1"/>
-      </w:tblPr>
-      <w:tblGrid>
-        <w:gridCol w:w="5111"/>
-        <w:gridCol w:w="1319"/>
-        <w:gridCol w:w="1580"/>
-      </w:tblGrid>
-      <w:tr>
-        <w:trPr>
-          <w:trHeight w:val="280"/>
-        </w:trPr>
-        <w:tc>
-          <w:tcPr>
-            <w:tcW w:w="5111" w:type="dxa"/>
-          </w:tcPr>
-          <w:p>
-            <w:r>
-              <w:t>Login via OAuth2 services including: Google; Facebook</w:t>
-            </w:r>
-            <w:r>
-              <w:t>, Microsoft, LinkedIn</w:t>
-            </w:r>
-          </w:p>
-        </w:tc>
-        <w:tc>
-          <w:tcPr>
-            <w:tcW w:w="1319" w:type="dxa"/>
-          </w:tcPr>
-          <w:p>
-            <w:r>
-              <w:t>6/1/14</w:t>
-            </w:r>
-          </w:p>
-        </w:tc>
-        <w:tc>
-          <w:tcPr>
-            <w:tcW w:w="1580" w:type="dxa"/>
-          </w:tcPr>
-          <w:p/>
-        </w:tc>
-      </w:tr>
-      <w:tr>
-        <w:trPr>
-          <w:trHeight w:val="280"/>
-        </w:trPr>
-        <w:tc>
-          <w:tcPr>
-            <w:tcW w:w="5111" w:type="dxa"/>
-          </w:tcPr>
-          <w:p>
-            <w:r>
-              <w:t>Design ACL Function</w:t>
-            </w:r>
-          </w:p>
-        </w:tc>
-        <w:tc>
-          <w:tcPr>
-            <w:tcW w:w="1319" w:type="dxa"/>
-          </w:tcPr>
-          <w:p>
-            <w:r>
-              <w:t>6/7/14</w:t>
-            </w:r>
-          </w:p>
-        </w:tc>
-        <w:tc>
-          <w:tcPr>
-            <w:tcW w:w="1580" w:type="dxa"/>
-          </w:tcPr>
-          <w:p/>
-        </w:tc>
-      </w:tr>
-      <w:tr>
-        <w:trPr>
-          <w:trHeight w:val="280"/>
-        </w:trPr>
-        <w:tc>
-          <w:tcPr>
-            <w:tcW w:w="5111" w:type="dxa"/>
-          </w:tcPr>
-          <w:p/>
-        </w:tc>
-        <w:tc>
-          <w:tcPr>
-            <w:tcW w:w="1319" w:type="dxa"/>
-          </w:tcPr>
-          <w:p/>
-        </w:tc>
-        <w:tc>
-          <w:tcPr>
-            <w:tcW w:w="1580" w:type="dxa"/>
-          </w:tcPr>
-          <w:p/>
-        </w:tc>
-      </w:tr>
-    </w:tbl>
-    <w:p/>
-    <w:p>
-      <w:r>
-        <w:rPr>
-          <w:b/>
-        </w:rPr>
-        <w:t>Recode</w:t>
-      </w:r>
-      <w:r>
-        <w:rPr>
-          <w:b/>
-        </w:rPr>
-        <w:t xml:space="preserve"> </w:t>
-      </w:r>
-      <w:r>
-        <w:tab/>
-      </w:r>
-    </w:p>
-    <w:tbl>
-      <w:tblPr>
-        <w:tblStyle w:val="TableGrid"/>
-        <w:tblW w:w="0" w:type="auto"/>
-        <w:tblInd w:w="468" w:type="dxa"/>
-        <w:tblCellMar>
-          <w:left w:w="72" w:type="dxa"/>
-          <w:right w:w="72" w:type="dxa"/>
-        </w:tblCellMar>
-        <w:tblLook w:val="04A0" w:firstRow="1" w:lastRow="0" w:firstColumn="1" w:lastColumn="0" w:noHBand="0" w:noVBand="1"/>
-      </w:tblPr>
-      <w:tblGrid>
-        <w:gridCol w:w="5111"/>
-        <w:gridCol w:w="1319"/>
-        <w:gridCol w:w="1580"/>
-      </w:tblGrid>
-      <w:tr>
-        <w:trPr>
-          <w:trHeight w:val="280"/>
-        </w:trPr>
-        <w:tc>
-          <w:tcPr>
-            <w:tcW w:w="5111" w:type="dxa"/>
-          </w:tcPr>
-          <w:p>
-            <w:r>
-              <w:t>Recode the enti</w:t>
-            </w:r>
-            <w:r>
-              <w:t>re project using GO</w:t>
-            </w:r>
-            <w:r>
-              <w:t xml:space="preserve"> </w:t>
-            </w:r>
-          </w:p>
-        </w:tc>
-        <w:tc>
-          <w:tcPr>
-            <w:tcW w:w="1319" w:type="dxa"/>
-          </w:tcPr>
-          <w:p>
-            <w:r>
-              <w:t>6/1/14</w:t>
-            </w:r>
-          </w:p>
-        </w:tc>
-        <w:tc>
-          <w:tcPr>
-            <w:tcW w:w="1580" w:type="dxa"/>
-          </w:tcPr>
-          <w:p/>
-        </w:tc>
-      </w:tr>
-      <w:tr>
-        <w:trPr>
-          <w:trHeight w:val="280"/>
-        </w:trPr>
-        <w:tc>
-          <w:tcPr>
-            <w:tcW w:w="5111" w:type="dxa"/>
-          </w:tcPr>
-          <w:p>
-            <w:r>
-              <w:t xml:space="preserve">Port Database to from MySql </w:t>
-            </w:r>
-            <w:r>
-              <w:sym w:font="Wingdings" w:char="F0E0"/>
-            </w:r>
-            <w:r>
-              <w:t xml:space="preserve"> MongoDB</w:t>
-            </w:r>
-          </w:p>
-        </w:tc>
-        <w:tc>
-          <w:tcPr>
-            <w:tcW w:w="1319" w:type="dxa"/>
-          </w:tcPr>
-          <w:p>
-            <w:r>
-              <w:t>6/1/14</w:t>
-            </w:r>
-          </w:p>
-        </w:tc>
-        <w:tc>
-          <w:tcPr>
-            <w:tcW w:w="1580" w:type="dxa"/>
-          </w:tcPr>
-          <w:p/>
-        </w:tc>
-      </w:tr>
-    </w:tbl>
-    <w:p>
-      <w:pPr>
-        <w:ind w:left="720"/>
-      </w:pPr>
-    </w:p>
-    <w:p>
-      <w:r>
-        <w:rPr>
-          <w:b/>
-        </w:rPr>
-        <w:t>Generalization</w:t>
-      </w:r>
-    </w:p>
-    <w:tbl>
-      <w:tblPr>
-        <w:tblStyle w:val="TableGrid"/>
-        <w:tblW w:w="0" w:type="auto"/>
-        <w:tblInd w:w="468" w:type="dxa"/>
-        <w:tblCellMar>
-          <w:left w:w="72" w:type="dxa"/>
-          <w:right w:w="72" w:type="dxa"/>
-        </w:tblCellMar>
-        <w:tblLook w:val="04A0" w:firstRow="1" w:lastRow="0" w:firstColumn="1" w:lastColumn="0" w:noHBand="0" w:noVBand="1"/>
-      </w:tblPr>
-      <w:tblGrid>
-        <w:gridCol w:w="5111"/>
-        <w:gridCol w:w="1319"/>
-        <w:gridCol w:w="1580"/>
-      </w:tblGrid>
-      <w:tr>
-        <w:trPr>
-          <w:trHeight w:val="280"/>
-        </w:trPr>
-        <w:tc>
-          <w:tcPr>
-            <w:tcW w:w="5111" w:type="dxa"/>
-          </w:tcPr>
-          <w:p/>
-        </w:tc>
-        <w:tc>
-          <w:tcPr>
-            <w:tcW w:w="1319" w:type="dxa"/>
-          </w:tcPr>
-          <w:p>
-            <w:r>
-              <w:t>6/1/14</w:t>
-            </w:r>
-          </w:p>
-        </w:tc>
-        <w:tc>
-          <w:tcPr>
-            <w:tcW w:w="1580" w:type="dxa"/>
-          </w:tcPr>
-          <w:p/>
-        </w:tc>
-      </w:tr>
-      <w:tr>
-        <w:trPr>
-          <w:trHeight w:val="280"/>
-        </w:trPr>
-        <w:tc>
-          <w:tcPr>
-            <w:tcW w:w="5111" w:type="dxa"/>
-          </w:tcPr>
-          <w:p/>
-        </w:tc>
-        <w:tc>
-          <w:tcPr>
-            <w:tcW w:w="1319" w:type="dxa"/>
-          </w:tcPr>
-          <w:p>
-            <w:r>
-              <w:t>6/1/14</w:t>
-            </w:r>
-          </w:p>
-        </w:tc>
-        <w:tc>
-          <w:tcPr>
-            <w:tcW w:w="1580" w:type="dxa"/>
-          </w:tcPr>
-          <w:p/>
-        </w:tc>
-      </w:tr>
-    </w:tbl>
-    <w:p>
-      <w:pPr>
-        <w:ind w:left="720"/>
-      </w:pPr>
-    </w:p>
-    <w:p>
-      <w:pPr>
-        <w:ind w:left="720"/>
-      </w:pPr>
-    </w:p>
-    <w:p>
-      <w:pPr>
-        <w:rPr>
-          <w:b/>
-        </w:rPr>
-      </w:pPr>
-      <w:r>
-        <w:rPr>
-          <w:b/>
-        </w:rPr>
-        <w:t>Registration Form</w:t>
-      </w:r>
-    </w:p>
-    <w:p/>
-    <w:p/>
+        <w:t>If the user types a new address in the address bar and then attempts to navigate to the address, a warning modal will appear</w:t>
+      </w:r>
+    </w:p>
+    <w:p>
+      <w:pPr>
+        <w:pStyle w:val="ListParagraph"/>
+        <w:numPr>
+          <w:ilvl w:val="0"/>
+          <w:numId w:val="6"/>
+        </w:numPr>
+      </w:pPr>
+      <w:r>
+        <w:t>If the user enters anything on the fill in form, a logging</w:t>
+      </w:r>
+      <w:r>
+        <w:t xml:space="preserve"> entry will be made in the data</w:t>
+      </w:r>
+      <w:bookmarkStart w:id="2" w:name="_GoBack"/>
+      <w:bookmarkEnd w:id="2"/>
+      <w:r>
+        <w:t>base so we can know that a person started a form.</w:t>
+      </w:r>
+    </w:p>
+    <w:p>
+      <w:pPr>
+        <w:pStyle w:val="ListParagraph"/>
+        <w:numPr>
+          <w:ilvl w:val="0"/>
+          <w:numId w:val="6"/>
+        </w:numPr>
+      </w:pPr>
+      <w:r>
+        <w:t>A matching log entry will be made when the user hits submit or decides to ignore any of the modal dialogs mentioned above.</w:t>
+      </w:r>
+    </w:p>
     <w:sectPr>
       <w:pgSz w:w="12240" w:h="15840"/>
       <w:pgMar w:top="1440" w:right="1800" w:bottom="1440" w:left="1800" w:header="720" w:footer="720" w:gutter="0"/>
@@ -1471,6 +920,119 @@
     </w:lvl>
   </w:abstractNum>
   <w:abstractNum w:abstractNumId="2">
+    <w:nsid w:val="366F1133"/>
+    <w:multiLevelType w:val="hybridMultilevel"/>
+    <w:tmpl w:val="04E8B298"/>
+    <w:lvl w:ilvl="0" w:tplc="04090001">
+      <w:start w:val="1"/>
+      <w:numFmt w:val="bullet"/>
+      <w:lvlText w:val=""/>
+      <w:lvlJc w:val="left"/>
+      <w:pPr>
+        <w:ind w:left="720" w:hanging="360"/>
+      </w:pPr>
+      <w:rPr>
+        <w:rFonts w:ascii="Symbol" w:hAnsi="Symbol" w:hint="default"/>
+      </w:rPr>
+    </w:lvl>
+    <w:lvl w:ilvl="1" w:tplc="04090003" w:tentative="1">
+      <w:start w:val="1"/>
+      <w:numFmt w:val="bullet"/>
+      <w:lvlText w:val="o"/>
+      <w:lvlJc w:val="left"/>
+      <w:pPr>
+        <w:ind w:left="1440" w:hanging="360"/>
+      </w:pPr>
+      <w:rPr>
+        <w:rFonts w:ascii="Courier New" w:hAnsi="Courier New" w:hint="default"/>
+      </w:rPr>
+    </w:lvl>
+    <w:lvl w:ilvl="2" w:tplc="04090005" w:tentative="1">
+      <w:start w:val="1"/>
+      <w:numFmt w:val="bullet"/>
+      <w:lvlText w:val=""/>
+      <w:lvlJc w:val="left"/>
+      <w:pPr>
+        <w:ind w:left="2160" w:hanging="360"/>
+      </w:pPr>
+      <w:rPr>
+        <w:rFonts w:ascii="Wingdings" w:hAnsi="Wingdings" w:hint="default"/>
+      </w:rPr>
+    </w:lvl>
+    <w:lvl w:ilvl="3" w:tplc="04090001" w:tentative="1">
+      <w:start w:val="1"/>
+      <w:numFmt w:val="bullet"/>
+      <w:lvlText w:val=""/>
+      <w:lvlJc w:val="left"/>
+      <w:pPr>
+        <w:ind w:left="2880" w:hanging="360"/>
+      </w:pPr>
+      <w:rPr>
+        <w:rFonts w:ascii="Symbol" w:hAnsi="Symbol" w:hint="default"/>
+      </w:rPr>
+    </w:lvl>
+    <w:lvl w:ilvl="4" w:tplc="04090003" w:tentative="1">
+      <w:start w:val="1"/>
+      <w:numFmt w:val="bullet"/>
+      <w:lvlText w:val="o"/>
+      <w:lvlJc w:val="left"/>
+      <w:pPr>
+        <w:ind w:left="3600" w:hanging="360"/>
+      </w:pPr>
+      <w:rPr>
+        <w:rFonts w:ascii="Courier New" w:hAnsi="Courier New" w:hint="default"/>
+      </w:rPr>
+    </w:lvl>
+    <w:lvl w:ilvl="5" w:tplc="04090005" w:tentative="1">
+      <w:start w:val="1"/>
+      <w:numFmt w:val="bullet"/>
+      <w:lvlText w:val=""/>
+      <w:lvlJc w:val="left"/>
+      <w:pPr>
+        <w:ind w:left="4320" w:hanging="360"/>
+      </w:pPr>
+      <w:rPr>
+        <w:rFonts w:ascii="Wingdings" w:hAnsi="Wingdings" w:hint="default"/>
+      </w:rPr>
+    </w:lvl>
+    <w:lvl w:ilvl="6" w:tplc="04090001" w:tentative="1">
+      <w:start w:val="1"/>
+      <w:numFmt w:val="bullet"/>
+      <w:lvlText w:val=""/>
+      <w:lvlJc w:val="left"/>
+      <w:pPr>
+        <w:ind w:left="5040" w:hanging="360"/>
+      </w:pPr>
+      <w:rPr>
+        <w:rFonts w:ascii="Symbol" w:hAnsi="Symbol" w:hint="default"/>
+      </w:rPr>
+    </w:lvl>
+    <w:lvl w:ilvl="7" w:tplc="04090003" w:tentative="1">
+      <w:start w:val="1"/>
+      <w:numFmt w:val="bullet"/>
+      <w:lvlText w:val="o"/>
+      <w:lvlJc w:val="left"/>
+      <w:pPr>
+        <w:ind w:left="5760" w:hanging="360"/>
+      </w:pPr>
+      <w:rPr>
+        <w:rFonts w:ascii="Courier New" w:hAnsi="Courier New" w:hint="default"/>
+      </w:rPr>
+    </w:lvl>
+    <w:lvl w:ilvl="8" w:tplc="04090005" w:tentative="1">
+      <w:start w:val="1"/>
+      <w:numFmt w:val="bullet"/>
+      <w:lvlText w:val=""/>
+      <w:lvlJc w:val="left"/>
+      <w:pPr>
+        <w:ind w:left="6480" w:hanging="360"/>
+      </w:pPr>
+      <w:rPr>
+        <w:rFonts w:ascii="Wingdings" w:hAnsi="Wingdings" w:hint="default"/>
+      </w:rPr>
+    </w:lvl>
+  </w:abstractNum>
+  <w:abstractNum w:abstractNumId="3">
     <w:nsid w:val="38961139"/>
     <w:multiLevelType w:val="hybridMultilevel"/>
     <w:tmpl w:val="F5684F40"/>
@@ -1583,7 +1145,7 @@
       </w:rPr>
     </w:lvl>
   </w:abstractNum>
-  <w:abstractNum w:abstractNumId="3">
+  <w:abstractNum w:abstractNumId="4">
     <w:nsid w:val="63113D47"/>
     <w:multiLevelType w:val="hybridMultilevel"/>
     <w:tmpl w:val="1C346CA6"/>
@@ -1696,7 +1258,7 @@
       </w:rPr>
     </w:lvl>
   </w:abstractNum>
-  <w:abstractNum w:abstractNumId="4">
+  <w:abstractNum w:abstractNumId="5">
     <w:nsid w:val="6C2F06DB"/>
     <w:multiLevelType w:val="hybridMultilevel"/>
     <w:tmpl w:val="461E3BE0"/>
@@ -1816,13 +1378,16 @@
     <w:abstractNumId w:val="1"/>
   </w:num>
   <w:num w:numId="3">
-    <w:abstractNumId w:val="2"/>
+    <w:abstractNumId w:val="3"/>
   </w:num>
   <w:num w:numId="4">
-    <w:abstractNumId w:val="3"/>
+    <w:abstractNumId w:val="4"/>
   </w:num>
   <w:num w:numId="5">
-    <w:abstractNumId w:val="4"/>
+    <w:abstractNumId w:val="5"/>
+  </w:num>
+  <w:num w:numId="6">
+    <w:abstractNumId w:val="2"/>
   </w:num>
 </w:numbering>
 </file>
@@ -3162,7 +2727,7 @@
 </file>
 
 <file path=customXml/itemProps1.xml><?xml version="1.0" encoding="utf-8"?>
-<ds:datastoreItem xmlns:ds="http://schemas.openxmlformats.org/officeDocument/2006/customXml" ds:itemID="{657BCE4C-42A5-6A4A-A1BF-42256AA6DD8B}">
+<ds:datastoreItem xmlns:ds="http://schemas.openxmlformats.org/officeDocument/2006/customXml" ds:itemID="{07CAE4E2-6DED-6D41-9B66-4860C7EA6DB4}">
   <ds:schemaRefs>
     <ds:schemaRef ds:uri="http://schemas.openxmlformats.org/officeDocument/2006/bibliography"/>
   </ds:schemaRefs>

</xml_diff>

<commit_message>
Start on signup pages
</commit_message>
<xml_diff>
--- a/Docs/Registration_WebSite.docx
+++ b/Docs/Registration_WebSite.docx
@@ -39,21 +39,19 @@
           <w:szCs w:val="28"/>
         </w:rPr>
       </w:pPr>
-      <w:proofErr w:type="gramStart"/>
       <w:r>
         <w:rPr>
           <w:sz w:val="28"/>
           <w:szCs w:val="28"/>
         </w:rPr>
-        <w:t>camp</w:t>
-      </w:r>
-      <w:proofErr w:type="gramEnd"/>
+        <w:t xml:space="preserve">DNW </w:t>
+      </w:r>
       <w:r>
         <w:rPr>
           <w:sz w:val="28"/>
           <w:szCs w:val="28"/>
         </w:rPr>
-        <w:t xml:space="preserve"> registration </w:t>
+        <w:t xml:space="preserve">camp registration </w:t>
       </w:r>
       <w:r>
         <w:rPr>
@@ -128,8 +126,22 @@
     </w:p>
     <w:p>
       <w:r>
-        <w:t>The registration web site will be again updated significantly for the 2015 season. The enhancements will be focused on improving and freshening the interface as well as bringing the form to life such that a user who logs in will be able to come back and edit their registrations.</w:t>
-      </w:r>
+        <w:t xml:space="preserve">The registration web site will be again updated significantly for the 2015 season. The enhancements will be focused on improving and freshening the interface as well as </w:t>
+      </w:r>
+      <w:r>
+        <w:t xml:space="preserve">offering the ability for users to </w:t>
+      </w:r>
+      <w:r>
+        <w:t xml:space="preserve">edit their </w:t>
+      </w:r>
+      <w:r>
+        <w:t xml:space="preserve">own </w:t>
+      </w:r>
+      <w:r>
+        <w:t>registrations.</w:t>
+      </w:r>
+      <w:bookmarkStart w:id="0" w:name="_GoBack"/>
+      <w:bookmarkEnd w:id="0"/>
     </w:p>
     <w:p/>
     <w:sdt>
@@ -507,11 +519,11 @@
       <w:pPr>
         <w:pStyle w:val="Heading1"/>
       </w:pPr>
-      <w:bookmarkStart w:id="0" w:name="_Toc273595933"/>
+      <w:bookmarkStart w:id="1" w:name="_Toc273595933"/>
       <w:r>
         <w:t>Features Summary</w:t>
       </w:r>
-      <w:bookmarkEnd w:id="0"/>
+      <w:bookmarkEnd w:id="1"/>
     </w:p>
     <w:p>
       <w:pPr>
@@ -642,13 +654,13 @@
       <w:pPr>
         <w:pStyle w:val="Heading1"/>
       </w:pPr>
-      <w:bookmarkStart w:id="1" w:name="_Toc273595934"/>
+      <w:bookmarkStart w:id="2" w:name="_Toc273595934"/>
       <w:proofErr w:type="spellStart"/>
       <w:r>
         <w:lastRenderedPageBreak/>
         <w:t>ReWrite</w:t>
       </w:r>
-      <w:bookmarkEnd w:id="1"/>
+      <w:bookmarkEnd w:id="2"/>
       <w:proofErr w:type="spellEnd"/>
     </w:p>
     <w:p>
@@ -675,10 +687,30 @@
     <w:p/>
     <w:p>
       <w:r>
-        <w:t>The following</w:t>
-      </w:r>
-      <w:r>
-        <w:t xml:space="preserve"> packages</w:t>
+        <w:t xml:space="preserve">The </w:t>
+      </w:r>
+      <w:proofErr w:type="gramStart"/>
+      <w:r>
+        <w:t>following</w:t>
+      </w:r>
+      <w:r>
+        <w:t xml:space="preserve"> </w:t>
+      </w:r>
+      <w:r>
+        <w:t xml:space="preserve"> 3</w:t>
+      </w:r>
+      <w:r>
+        <w:rPr>
+          <w:vertAlign w:val="superscript"/>
+        </w:rPr>
+        <w:t>rd</w:t>
+      </w:r>
+      <w:proofErr w:type="gramEnd"/>
+      <w:r>
+        <w:t xml:space="preserve"> party </w:t>
+      </w:r>
+      <w:r>
+        <w:t>packages</w:t>
       </w:r>
       <w:r>
         <w:t xml:space="preserve"> and libraries will be used in the rewrite</w:t>
@@ -727,11 +759,11 @@
       <w:pPr>
         <w:pStyle w:val="Heading1"/>
       </w:pPr>
-      <w:bookmarkStart w:id="2" w:name="_Toc273595935"/>
+      <w:bookmarkStart w:id="3" w:name="_Toc273595935"/>
       <w:r>
         <w:t>Users Modification of Reservations</w:t>
       </w:r>
-      <w:bookmarkEnd w:id="2"/>
+      <w:bookmarkEnd w:id="3"/>
     </w:p>
     <w:p>
       <w:r>
@@ -768,11 +800,11 @@
       <w:pPr>
         <w:pStyle w:val="Heading1"/>
       </w:pPr>
-      <w:bookmarkStart w:id="3" w:name="_Toc273595936"/>
+      <w:bookmarkStart w:id="4" w:name="_Toc273595936"/>
       <w:r>
         <w:t>Registration Edit End Date</w:t>
       </w:r>
-      <w:bookmarkEnd w:id="3"/>
+      <w:bookmarkEnd w:id="4"/>
     </w:p>
     <w:p>
       <w:r>
@@ -814,8 +846,6 @@
       <w:r>
         <w:t xml:space="preserve"> Tennis camp was great see you next year.</w:t>
       </w:r>
-      <w:bookmarkStart w:id="4" w:name="_GoBack"/>
-      <w:bookmarkEnd w:id="4"/>
     </w:p>
     <w:p>
       <w:pPr>
@@ -2950,7 +2980,7 @@
 </file>
 
 <file path=customXml/itemProps1.xml><?xml version="1.0" encoding="utf-8"?>
-<ds:datastoreItem xmlns:ds="http://schemas.openxmlformats.org/officeDocument/2006/customXml" ds:itemID="{82083CA3-9B11-904B-BE4E-18E4A27B42B1}">
+<ds:datastoreItem xmlns:ds="http://schemas.openxmlformats.org/officeDocument/2006/customXml" ds:itemID="{FD309D20-536B-7D4B-AD4A-4726247A66DE}">
   <ds:schemaRefs>
     <ds:schemaRef ds:uri="http://schemas.openxmlformats.org/officeDocument/2006/bibliography"/>
   </ds:schemaRefs>

</xml_diff>